<commit_message>
add image of task
</commit_message>
<xml_diff>
--- a/lab4.docx
+++ b/lab4.docx
@@ -3,7 +3,59 @@
 <w:document xmlns:wpc="http://schemas.microsoft.com/office/word/2010/wordprocessingCanvas" xmlns:cx="http://schemas.microsoft.com/office/drawing/2014/chartex" xmlns:cx1="http://schemas.microsoft.com/office/drawing/2015/9/8/chartex" xmlns:cx2="http://schemas.microsoft.com/office/drawing/2015/10/21/chartex" xmlns:cx3="http://schemas.microsoft.com/office/drawing/2016/5/9/chartex" xmlns:cx4="http://schemas.microsoft.com/office/drawing/2016/5/10/chartex" xmlns:cx5="http://schemas.microsoft.com/office/drawing/2016/5/11/chartex" xmlns:cx6="http://schemas.microsoft.com/office/drawing/2016/5/12/chartex" xmlns:cx7="http://schemas.microsoft.com/office/drawing/2016/5/13/chartex" xmlns:cx8="http://schemas.microsoft.com/office/drawing/2016/5/14/chartex" xmlns:mc="http://schemas.openxmlformats.org/markup-compatibility/2006" xmlns:aink="http://schemas.microsoft.com/office/drawing/2016/ink" xmlns:am3d="http://schemas.microsoft.com/office/drawing/2017/model3d" xmlns:o="urn:schemas-microsoft-com:office:office" xmlns:oel="http://schemas.microsoft.com/office/2019/extlst" xmlns:r="http://schemas.openxmlformats.org/officeDocument/2006/relationships" xmlns:m="http://schemas.openxmlformats.org/officeDocument/2006/math" xmlns:v="urn:schemas-microsoft-com:vml" xmlns:wp14="http://schemas.microsoft.com/office/word/2010/wordprocessingDrawing" xmlns:wp="http://schemas.openxmlformats.org/drawingml/2006/wordprocessingDrawing" xmlns:w10="urn:schemas-microsoft-com:office:word" xmlns:w="http://schemas.openxmlformats.org/wordprocessingml/2006/main" xmlns:w14="http://schemas.microsoft.com/office/word/2010/wordml" xmlns:w15="http://schemas.microsoft.com/office/word/2012/wordml" xmlns:w16cex="http://schemas.microsoft.com/office/word/2018/wordml/cex" xmlns:w16cid="http://schemas.microsoft.com/office/word/2016/wordml/cid" xmlns:w16="http://schemas.microsoft.com/office/word/2018/wordml" xmlns:w16sdtdh="http://schemas.microsoft.com/office/word/2020/wordml/sdtdatahash" xmlns:w16se="http://schemas.microsoft.com/office/word/2015/wordml/symex" xmlns:wpg="http://schemas.microsoft.com/office/word/2010/wordprocessingGroup" xmlns:wpi="http://schemas.microsoft.com/office/word/2010/wordprocessingInk" xmlns:wne="http://schemas.microsoft.com/office/word/2006/wordml" xmlns:wps="http://schemas.microsoft.com/office/word/2010/wordprocessingShape" mc:Ignorable="w14 w15 w16se w16cid w16 w16cex w16sdtdh wp14">
   <w:body>
     <w:p>
-      <w:r>
+      <w:pPr>
+        <w:jc w:val="center"/>
+      </w:pPr>
+      <w:r>
+        <w:drawing>
+          <wp:inline distT="0" distB="0" distL="0" distR="0" wp14:anchorId="69A4DD3E" wp14:editId="2F365B92">
+            <wp:extent cx="4953000" cy="1010189"/>
+            <wp:effectExtent l="0" t="0" r="0" b="0"/>
+            <wp:docPr id="696155089" name="Рисунок 1"/>
+            <wp:cNvGraphicFramePr>
+              <a:graphicFrameLocks xmlns:a="http://schemas.openxmlformats.org/drawingml/2006/main" noChangeAspect="1"/>
+            </wp:cNvGraphicFramePr>
+            <a:graphic xmlns:a="http://schemas.openxmlformats.org/drawingml/2006/main">
+              <a:graphicData uri="http://schemas.openxmlformats.org/drawingml/2006/picture">
+                <pic:pic xmlns:pic="http://schemas.openxmlformats.org/drawingml/2006/picture">
+                  <pic:nvPicPr>
+                    <pic:cNvPr id="696155089" name=""/>
+                    <pic:cNvPicPr/>
+                  </pic:nvPicPr>
+                  <pic:blipFill>
+                    <a:blip r:embed="rId4"/>
+                    <a:stretch>
+                      <a:fillRect/>
+                    </a:stretch>
+                  </pic:blipFill>
+                  <pic:spPr>
+                    <a:xfrm>
+                      <a:off x="0" y="0"/>
+                      <a:ext cx="4975174" cy="1014711"/>
+                    </a:xfrm>
+                    <a:prstGeom prst="rect">
+                      <a:avLst/>
+                    </a:prstGeom>
+                  </pic:spPr>
+                </pic:pic>
+              </a:graphicData>
+            </a:graphic>
+          </wp:inline>
+        </w:drawing>
+      </w:r>
+    </w:p>
+    <w:p>
+      <w:pPr>
+        <w:rPr>
+          <w:b/>
+          <w:bCs/>
+        </w:rPr>
+      </w:pPr>
+      <w:r>
+        <w:rPr>
+          <w:b/>
+          <w:bCs/>
+        </w:rPr>
         <w:t>Пример работы</w:t>
       </w:r>
     </w:p>
@@ -36,7 +88,7 @@
                     <pic:cNvPicPr/>
                   </pic:nvPicPr>
                   <pic:blipFill>
-                    <a:blip r:embed="rId4">
+                    <a:blip r:embed="rId5">
                       <a:extLst>
                         <a:ext uri="{28A0092B-C50C-407E-A947-70E740481C1C}">
                           <a14:useLocalDpi xmlns:a14="http://schemas.microsoft.com/office/drawing/2010/main" val="0"/>
@@ -70,9 +122,9 @@
       </w:r>
       <w:r>
         <w:drawing>
-          <wp:inline distT="0" distB="0" distL="0" distR="0" wp14:anchorId="6CF7D225" wp14:editId="7A45BECA">
-            <wp:extent cx="2235315" cy="3187864"/>
-            <wp:effectExtent l="0" t="0" r="0" b="0"/>
+          <wp:inline distT="0" distB="0" distL="0" distR="0" wp14:anchorId="6CF7D225" wp14:editId="40816E6D">
+            <wp:extent cx="2092717" cy="2984500"/>
+            <wp:effectExtent l="0" t="0" r="3175" b="6350"/>
             <wp:docPr id="1525880117" name="Рисунок 1"/>
             <wp:cNvGraphicFramePr>
               <a:graphicFrameLocks xmlns:a="http://schemas.openxmlformats.org/drawingml/2006/main" noChangeAspect="1"/>
@@ -85,7 +137,7 @@
                     <pic:cNvPicPr/>
                   </pic:nvPicPr>
                   <pic:blipFill>
-                    <a:blip r:embed="rId5"/>
+                    <a:blip r:embed="rId6"/>
                     <a:stretch>
                       <a:fillRect/>
                     </a:stretch>
@@ -93,7 +145,7 @@
                   <pic:spPr>
                     <a:xfrm>
                       <a:off x="0" y="0"/>
-                      <a:ext cx="2235315" cy="3187864"/>
+                      <a:ext cx="2096314" cy="2989629"/>
                     </a:xfrm>
                     <a:prstGeom prst="rect">
                       <a:avLst/>
@@ -173,106 +225,121 @@
           <w:lang w:val="en-US"/>
         </w:rPr>
       </w:pPr>
-      <w:r>
-        <w:t xml:space="preserve">Содержание файла </w:t>
-      </w:r>
-      <w:proofErr w:type="spellStart"/>
-      <w:r>
-        <w:rPr>
-          <w:lang w:val="en-US"/>
-        </w:rPr>
-        <w:t>toZip.xip</w:t>
-      </w:r>
-      <w:proofErr w:type="spellEnd"/>
-      <w:r>
-        <w:rPr>
-          <w:lang w:val="en-US"/>
-        </w:rPr>
-        <w:t>:</w:t>
-      </w:r>
     </w:p>
     <w:p>
-      <w:r>
-        <w:t xml:space="preserve">Формат данных: </w:t>
-      </w:r>
-      <w:r>
-        <w:t>{</w:t>
-      </w:r>
-      <w:r>
-        <w:t xml:space="preserve">Длина названия </w:t>
+      <w:pPr>
+        <w:rPr>
+          <w:lang w:val="en-US"/>
+        </w:rPr>
+      </w:pPr>
+      <w:r>
+        <w:t xml:space="preserve">Содержание файла </w:t>
       </w:r>
       <w:proofErr w:type="spellStart"/>
       <w:r>
-        <w:t>файла</w:t>
-      </w:r>
-      <w:r>
-        <w:t>;</w:t>
-      </w:r>
-      <w:r>
-        <w:t>Название</w:t>
+        <w:rPr>
+          <w:lang w:val="en-US"/>
+        </w:rPr>
+        <w:t>toZip.xip</w:t>
       </w:r>
       <w:proofErr w:type="spellEnd"/>
       <w:r>
-        <w:t xml:space="preserve"> </w:t>
-      </w:r>
-      <w:proofErr w:type="spellStart"/>
-      <w:r>
-        <w:t>файла</w:t>
-      </w:r>
-      <w:r>
-        <w:t>;</w:t>
-      </w:r>
-      <w:r>
-        <w:t>Длина</w:t>
-      </w:r>
-      <w:proofErr w:type="spellEnd"/>
-      <w:r>
-        <w:t xml:space="preserve"> </w:t>
-      </w:r>
-      <w:proofErr w:type="spellStart"/>
-      <w:r>
-        <w:t>файла</w:t>
-      </w:r>
-      <w:r>
-        <w:t>;</w:t>
-      </w:r>
-      <w:r>
-        <w:t>Файл</w:t>
-      </w:r>
-      <w:proofErr w:type="spellEnd"/>
-      <w:r>
-        <w:t>}</w:t>
+        <w:rPr>
+          <w:lang w:val="en-US"/>
+        </w:rPr>
+        <w:t>:</w:t>
       </w:r>
     </w:p>
     <w:p>
-      <w:r>
-        <w:t>Пример с повторами(</w:t>
-      </w:r>
-      <w:r>
-        <w:rPr>
-          <w:lang w:val="en-US"/>
-        </w:rPr>
-        <w:t>test</w:t>
-      </w:r>
-      <w:r>
-        <w:t>1.</w:t>
-      </w:r>
-      <w:r>
-        <w:rPr>
-          <w:lang w:val="en-US"/>
-        </w:rPr>
-        <w:t>txt</w:t>
-      </w:r>
-      <w:r>
-        <w:t>):</w:t>
+      <w:pPr>
+        <w:rPr>
+          <w:lang w:val="en-US"/>
+        </w:rPr>
+      </w:pPr>
+      <w:r>
+        <w:t xml:space="preserve">Формат данных: </w:t>
+      </w:r>
+      <w:r>
+        <w:t>{</w:t>
+      </w:r>
+      <w:r>
+        <w:t xml:space="preserve">Длина названия </w:t>
+      </w:r>
+      <w:proofErr w:type="spellStart"/>
+      <w:r>
+        <w:t>файла</w:t>
+      </w:r>
+      <w:r>
+        <w:t>;</w:t>
+      </w:r>
+      <w:r>
+        <w:t>Название</w:t>
+      </w:r>
+      <w:proofErr w:type="spellEnd"/>
+      <w:r>
+        <w:t xml:space="preserve"> </w:t>
+      </w:r>
+      <w:proofErr w:type="spellStart"/>
+      <w:r>
+        <w:t>файла</w:t>
+      </w:r>
+      <w:r>
+        <w:t>;</w:t>
+      </w:r>
+      <w:r>
+        <w:t>Длина</w:t>
+      </w:r>
+      <w:proofErr w:type="spellEnd"/>
+      <w:r>
+        <w:t xml:space="preserve"> </w:t>
+      </w:r>
+      <w:proofErr w:type="spellStart"/>
+      <w:r>
+        <w:t>файла</w:t>
+      </w:r>
+      <w:r>
+        <w:t>;</w:t>
+      </w:r>
+      <w:r>
+        <w:t>Файл</w:t>
+      </w:r>
+      <w:proofErr w:type="spellEnd"/>
+      <w:r>
+        <w:t>}</w:t>
       </w:r>
     </w:p>
     <w:p>
       <w:r>
+        <w:t>Пример с повторами(</w:t>
+      </w:r>
+      <w:r>
+        <w:rPr>
+          <w:lang w:val="en-US"/>
+        </w:rPr>
+        <w:t>test</w:t>
+      </w:r>
+      <w:r>
+        <w:t>1.</w:t>
+      </w:r>
+      <w:r>
+        <w:rPr>
+          <w:lang w:val="en-US"/>
+        </w:rPr>
+        <w:t>txt</w:t>
+      </w:r>
+      <w:r>
+        <w:t>):</w:t>
+      </w:r>
+    </w:p>
+    <w:p>
+      <w:pPr>
+        <w:jc w:val="center"/>
+      </w:pPr>
+      <w:r>
         <w:drawing>
-          <wp:inline distT="0" distB="0" distL="0" distR="0" wp14:anchorId="314F6BCB" wp14:editId="4EE72901">
-            <wp:extent cx="5562886" cy="3797495"/>
-            <wp:effectExtent l="0" t="0" r="0" b="0"/>
+          <wp:inline distT="0" distB="0" distL="0" distR="0" wp14:anchorId="314F6BCB" wp14:editId="698A124D">
+            <wp:extent cx="4753325" cy="3244850"/>
+            <wp:effectExtent l="0" t="0" r="9525" b="0"/>
             <wp:docPr id="670510149" name="Рисунок 1"/>
             <wp:cNvGraphicFramePr>
               <a:graphicFrameLocks xmlns:a="http://schemas.openxmlformats.org/drawingml/2006/main" noChangeAspect="1"/>
@@ -285,7 +352,7 @@
                     <pic:cNvPicPr/>
                   </pic:nvPicPr>
                   <pic:blipFill>
-                    <a:blip r:embed="rId6"/>
+                    <a:blip r:embed="rId7"/>
                     <a:stretch>
                       <a:fillRect/>
                     </a:stretch>
@@ -293,7 +360,7 @@
                   <pic:spPr>
                     <a:xfrm>
                       <a:off x="0" y="0"/>
-                      <a:ext cx="5562886" cy="3797495"/>
+                      <a:ext cx="4783390" cy="3265374"/>
                     </a:xfrm>
                     <a:prstGeom prst="rect">
                       <a:avLst/>
@@ -307,7 +374,11 @@
       </w:r>
     </w:p>
     <w:p>
-      <w:r>
+      <w:pPr>
+        <w:ind w:left="708"/>
+      </w:pPr>
+      <w:r>
+        <w:lastRenderedPageBreak/>
         <w:t xml:space="preserve">Во второй строчке файла на 1 </w:t>
       </w:r>
       <w:r>
@@ -320,11 +391,32 @@
         <w:t xml:space="preserve"> </w:t>
       </w:r>
       <w:r>
-        <w:t>меньше. Это видно в файле:</w:t>
+        <w:t>меньше. Это видно в файле</w:t>
+      </w:r>
+      <w:r>
+        <w:t xml:space="preserve"> </w:t>
+      </w:r>
+      <w:r>
+        <w:t xml:space="preserve">в архиве </w:t>
+      </w:r>
+      <w:r>
+        <w:t>.</w:t>
+      </w:r>
+      <w:proofErr w:type="spellStart"/>
+      <w:r>
+        <w:rPr>
+          <w:lang w:val="en-US"/>
+        </w:rPr>
+        <w:t>xip</w:t>
+      </w:r>
+      <w:proofErr w:type="spellEnd"/>
+      <w:r>
+        <w:t>:</w:t>
       </w:r>
     </w:p>
     <w:p>
       <w:pPr>
+        <w:ind w:left="708"/>
         <w:rPr>
           <w:lang w:val="en-US"/>
         </w:rPr>
@@ -509,6 +601,7 @@
     </w:p>
     <w:p>
       <w:pPr>
+        <w:ind w:left="708"/>
         <w:rPr>
           <w:lang w:val="en-US"/>
         </w:rPr>
@@ -558,7 +651,7 @@
                     <pic:cNvPicPr/>
                   </pic:nvPicPr>
                   <pic:blipFill>
-                    <a:blip r:embed="rId7"/>
+                    <a:blip r:embed="rId8"/>
                     <a:stretch>
                       <a:fillRect/>
                     </a:stretch>
@@ -582,6 +675,7 @@
     <w:p/>
     <w:p>
       <w:pPr>
+        <w:ind w:firstLine="708"/>
         <w:rPr>
           <w:lang w:val="en-US"/>
         </w:rPr>

</xml_diff>

<commit_message>
add file size before encoding and after it
</commit_message>
<xml_diff>
--- a/lab4.docx
+++ b/lab4.docx
@@ -7,10 +7,13 @@
         <w:jc w:val="center"/>
       </w:pPr>
       <w:r>
+        <w:rPr>
+          <w:noProof/>
+        </w:rPr>
         <w:drawing>
-          <wp:inline distT="0" distB="0" distL="0" distR="0" wp14:anchorId="69A4DD3E" wp14:editId="2F365B92">
-            <wp:extent cx="4953000" cy="1010189"/>
-            <wp:effectExtent l="0" t="0" r="0" b="0"/>
+          <wp:inline distT="0" distB="0" distL="0" distR="0" wp14:anchorId="69A4DD3E" wp14:editId="79EC22BF">
+            <wp:extent cx="5884390" cy="1200150"/>
+            <wp:effectExtent l="0" t="0" r="2540" b="0"/>
             <wp:docPr id="696155089" name="Рисунок 1"/>
             <wp:cNvGraphicFramePr>
               <a:graphicFrameLocks xmlns:a="http://schemas.openxmlformats.org/drawingml/2006/main" noChangeAspect="1"/>
@@ -31,7 +34,7 @@
                   <pic:spPr>
                     <a:xfrm>
                       <a:off x="0" y="0"/>
-                      <a:ext cx="4975174" cy="1014711"/>
+                      <a:ext cx="5920298" cy="1207474"/>
                     </a:xfrm>
                     <a:prstGeom prst="rect">
                       <a:avLst/>
@@ -61,22 +64,14 @@
     </w:p>
     <w:p>
       <w:pPr>
-        <w:jc w:val="right"/>
+        <w:jc w:val="center"/>
       </w:pPr>
       <w:r>
         <w:drawing>
-          <wp:anchor distT="0" distB="0" distL="114300" distR="114300" simplePos="0" relativeHeight="251658240" behindDoc="1" locked="0" layoutInCell="1" allowOverlap="1" wp14:anchorId="2A0F983E" wp14:editId="5184B51B">
-            <wp:simplePos x="0" y="0"/>
-            <wp:positionH relativeFrom="column">
-              <wp:posOffset>-635</wp:posOffset>
-            </wp:positionH>
-            <wp:positionV relativeFrom="paragraph">
-              <wp:posOffset>-2540</wp:posOffset>
-            </wp:positionV>
-            <wp:extent cx="3664138" cy="1682836"/>
+          <wp:inline distT="0" distB="0" distL="0" distR="0" wp14:anchorId="27F7CEF4" wp14:editId="68CB1FCF">
+            <wp:extent cx="4997707" cy="1543129"/>
             <wp:effectExtent l="0" t="0" r="0" b="0"/>
-            <wp:wrapNone/>
-            <wp:docPr id="230190036" name="Рисунок 1"/>
+            <wp:docPr id="1952646723" name="Рисунок 1"/>
             <wp:cNvGraphicFramePr>
               <a:graphicFrameLocks xmlns:a="http://schemas.openxmlformats.org/drawingml/2006/main" noChangeAspect="1"/>
             </wp:cNvGraphicFramePr>
@@ -84,17 +79,11 @@
               <a:graphicData uri="http://schemas.openxmlformats.org/drawingml/2006/picture">
                 <pic:pic xmlns:pic="http://schemas.openxmlformats.org/drawingml/2006/picture">
                   <pic:nvPicPr>
-                    <pic:cNvPr id="230190036" name=""/>
+                    <pic:cNvPr id="1952646723" name=""/>
                     <pic:cNvPicPr/>
                   </pic:nvPicPr>
                   <pic:blipFill>
-                    <a:blip r:embed="rId5">
-                      <a:extLst>
-                        <a:ext uri="{28A0092B-C50C-407E-A947-70E740481C1C}">
-                          <a14:useLocalDpi xmlns:a14="http://schemas.microsoft.com/office/drawing/2010/main" val="0"/>
-                        </a:ext>
-                      </a:extLst>
-                    </a:blip>
+                    <a:blip r:embed="rId5"/>
                     <a:stretch>
                       <a:fillRect/>
                     </a:stretch>
@@ -102,7 +91,7 @@
                   <pic:spPr>
                     <a:xfrm>
                       <a:off x="0" y="0"/>
-                      <a:ext cx="3664138" cy="1682836"/>
+                      <a:ext cx="4997707" cy="1543129"/>
                     </a:xfrm>
                     <a:prstGeom prst="rect">
                       <a:avLst/>
@@ -111,18 +100,20 @@
                 </pic:pic>
               </a:graphicData>
             </a:graphic>
-            <wp14:sizeRelH relativeFrom="page">
-              <wp14:pctWidth>0</wp14:pctWidth>
-            </wp14:sizeRelH>
-            <wp14:sizeRelV relativeFrom="page">
-              <wp14:pctHeight>0</wp14:pctHeight>
-            </wp14:sizeRelV>
-          </wp:anchor>
+          </wp:inline>
         </w:drawing>
       </w:r>
-      <w:r>
+    </w:p>
+    <w:p>
+      <w:pPr>
+        <w:jc w:val="center"/>
+      </w:pPr>
+      <w:r>
+        <w:rPr>
+          <w:noProof/>
+        </w:rPr>
         <w:drawing>
-          <wp:inline distT="0" distB="0" distL="0" distR="0" wp14:anchorId="6CF7D225" wp14:editId="40816E6D">
+          <wp:inline distT="0" distB="0" distL="0" distR="0" wp14:anchorId="6CF7D225" wp14:editId="727E22C6">
             <wp:extent cx="2092717" cy="2984500"/>
             <wp:effectExtent l="0" t="0" r="3175" b="6350"/>
             <wp:docPr id="1525880117" name="Рисунок 1"/>
@@ -159,11 +150,6 @@
       </w:r>
     </w:p>
     <w:p>
-      <w:pPr>
-        <w:rPr>
-          <w:lang w:val="en-US"/>
-        </w:rPr>
-      </w:pPr>
       <w:r>
         <w:t xml:space="preserve">Папка </w:t>
       </w:r>
@@ -217,65 +203,59 @@
           <w:lang w:val="en-US"/>
         </w:rPr>
         <w:t>unzip</w:t>
+      </w:r>
+    </w:p>
+    <w:p/>
+    <w:p>
+      <w:r>
+        <w:t xml:space="preserve">Содержание файла </w:t>
+      </w:r>
+      <w:proofErr w:type="spellStart"/>
+      <w:r>
+        <w:rPr>
+          <w:lang w:val="en-US"/>
+        </w:rPr>
+        <w:t>toZip</w:t>
+      </w:r>
+      <w:proofErr w:type="spellEnd"/>
+      <w:r>
+        <w:t>.</w:t>
+      </w:r>
+      <w:proofErr w:type="spellStart"/>
+      <w:r>
+        <w:rPr>
+          <w:lang w:val="en-US"/>
+        </w:rPr>
+        <w:t>xip</w:t>
+      </w:r>
+      <w:proofErr w:type="spellEnd"/>
+      <w:r>
+        <w:t>:</w:t>
       </w:r>
     </w:p>
     <w:p>
-      <w:pPr>
-        <w:rPr>
-          <w:lang w:val="en-US"/>
-        </w:rPr>
-      </w:pPr>
-    </w:p>
-    <w:p>
-      <w:pPr>
-        <w:rPr>
-          <w:lang w:val="en-US"/>
-        </w:rPr>
-      </w:pPr>
-      <w:r>
-        <w:t xml:space="preserve">Содержание файла </w:t>
+      <w:r>
+        <w:t xml:space="preserve">Формат данных: </w:t>
+      </w:r>
+      <w:r>
+        <w:t>{</w:t>
+      </w:r>
+      <w:r>
+        <w:t xml:space="preserve">Длина названия </w:t>
       </w:r>
       <w:proofErr w:type="spellStart"/>
-      <w:r>
-        <w:rPr>
-          <w:lang w:val="en-US"/>
-        </w:rPr>
-        <w:t>toZip.xip</w:t>
+      <w:proofErr w:type="gramStart"/>
+      <w:r>
+        <w:t>файла</w:t>
+      </w:r>
+      <w:r>
+        <w:t>;</w:t>
+      </w:r>
+      <w:r>
+        <w:t>Название</w:t>
       </w:r>
       <w:proofErr w:type="spellEnd"/>
-      <w:r>
-        <w:rPr>
-          <w:lang w:val="en-US"/>
-        </w:rPr>
-        <w:t>:</w:t>
-      </w:r>
-    </w:p>
-    <w:p>
-      <w:pPr>
-        <w:rPr>
-          <w:lang w:val="en-US"/>
-        </w:rPr>
-      </w:pPr>
-      <w:r>
-        <w:t xml:space="preserve">Формат данных: </w:t>
-      </w:r>
-      <w:r>
-        <w:t>{</w:t>
-      </w:r>
-      <w:r>
-        <w:t xml:space="preserve">Длина названия </w:t>
-      </w:r>
-      <w:proofErr w:type="spellStart"/>
-      <w:r>
-        <w:t>файла</w:t>
-      </w:r>
-      <w:r>
-        <w:t>;</w:t>
-      </w:r>
-      <w:r>
-        <w:t>Название</w:t>
-      </w:r>
-      <w:proofErr w:type="spellEnd"/>
+      <w:proofErr w:type="gramEnd"/>
       <w:r>
         <w:t xml:space="preserve"> </w:t>
       </w:r>
@@ -336,6 +316,10 @@
         <w:jc w:val="center"/>
       </w:pPr>
       <w:r>
+        <w:rPr>
+          <w:noProof/>
+        </w:rPr>
+        <w:lastRenderedPageBreak/>
         <w:drawing>
           <wp:inline distT="0" distB="0" distL="0" distR="0" wp14:anchorId="314F6BCB" wp14:editId="698A124D">
             <wp:extent cx="4753325" cy="3244850"/>
@@ -378,7 +362,6 @@
         <w:ind w:left="708"/>
       </w:pPr>
       <w:r>
-        <w:lastRenderedPageBreak/>
         <w:t xml:space="preserve">Во второй строчке файла на 1 </w:t>
       </w:r>
       <w:r>
@@ -397,7 +380,11 @@
         <w:t xml:space="preserve"> </w:t>
       </w:r>
       <w:r>
-        <w:t xml:space="preserve">в архиве </w:t>
+        <w:t xml:space="preserve">в </w:t>
+      </w:r>
+      <w:proofErr w:type="gramStart"/>
+      <w:r>
+        <w:t xml:space="preserve">архиве </w:t>
       </w:r>
       <w:r>
         <w:t>.</w:t>
@@ -410,6 +397,7 @@
         <w:t>xip</w:t>
       </w:r>
       <w:proofErr w:type="spellEnd"/>
+      <w:proofErr w:type="gramEnd"/>
       <w:r>
         <w:t>:</w:t>
       </w:r>
@@ -480,8 +468,9 @@
           <w:color w:val="808080" w:themeColor="background1" w:themeShade="80"/>
           <w:lang w:val="en-US"/>
         </w:rPr>
-        <w:t>(0</w:t>
-      </w:r>
+        <w:t>(</w:t>
+      </w:r>
+      <w:proofErr w:type="gramStart"/>
       <w:r>
         <w:rPr>
           <w:i/>
@@ -489,7 +478,7 @@
           <w:color w:val="808080" w:themeColor="background1" w:themeShade="80"/>
           <w:lang w:val="en-US"/>
         </w:rPr>
-        <w:t xml:space="preserve"> </w:t>
+        <w:t>0</w:t>
       </w:r>
       <w:r>
         <w:rPr>
@@ -498,7 +487,26 @@
           <w:color w:val="808080" w:themeColor="background1" w:themeShade="80"/>
           <w:lang w:val="en-US"/>
         </w:rPr>
-        <w:t>’\r’)</w:t>
+        <w:t xml:space="preserve"> </w:t>
+      </w:r>
+      <w:r>
+        <w:rPr>
+          <w:i/>
+          <w:iCs/>
+          <w:color w:val="808080" w:themeColor="background1" w:themeShade="80"/>
+          <w:lang w:val="en-US"/>
+        </w:rPr>
+        <w:t>’</w:t>
+      </w:r>
+      <w:proofErr w:type="gramEnd"/>
+      <w:r>
+        <w:rPr>
+          <w:i/>
+          <w:iCs/>
+          <w:color w:val="808080" w:themeColor="background1" w:themeShade="80"/>
+          <w:lang w:val="en-US"/>
+        </w:rPr>
+        <w:t>\r’)</w:t>
       </w:r>
       <w:r>
         <w:rPr>
@@ -635,6 +643,9 @@
     </w:p>
     <w:p>
       <w:r>
+        <w:rPr>
+          <w:noProof/>
+        </w:rPr>
         <w:drawing>
           <wp:inline distT="0" distB="0" distL="0" distR="0" wp14:anchorId="22CD4A7C" wp14:editId="38AF29C6">
             <wp:extent cx="5550185" cy="1549480"/>
@@ -676,9 +687,6 @@
     <w:p>
       <w:pPr>
         <w:ind w:firstLine="708"/>
-        <w:rPr>
-          <w:lang w:val="en-US"/>
-        </w:rPr>
       </w:pPr>
       <w:r>
         <w:t>Видно, что символы идут без повторений, перед каждым символом 00.</w:t>

</xml_diff>

<commit_message>
add full .xip file dump and pdf file
</commit_message>
<xml_diff>
--- a/lab4.docx
+++ b/lab4.docx
@@ -234,7 +234,125 @@
       </w:r>
     </w:p>
     <w:p>
-      <w:r>
+      <w:pPr>
+        <w:rPr>
+          <w:i/>
+          <w:iCs/>
+          <w:color w:val="A6A6A6" w:themeColor="background1" w:themeShade="A6"/>
+        </w:rPr>
+      </w:pPr>
+      <w:r>
+        <w:rPr>
+          <w:i/>
+          <w:iCs/>
+          <w:color w:val="A6A6A6" w:themeColor="background1" w:themeShade="A6"/>
+        </w:rPr>
+        <w:t>Полный дамп</w:t>
+      </w:r>
+      <w:r>
+        <w:rPr>
+          <w:i/>
+          <w:iCs/>
+          <w:color w:val="A6A6A6" w:themeColor="background1" w:themeShade="A6"/>
+        </w:rPr>
+        <w:t xml:space="preserve"> файла хранится в </w:t>
+      </w:r>
+      <w:r>
+        <w:rPr>
+          <w:i/>
+          <w:iCs/>
+          <w:color w:val="A6A6A6" w:themeColor="background1" w:themeShade="A6"/>
+          <w:lang w:val="en-US"/>
+        </w:rPr>
+        <w:t>hex</w:t>
+      </w:r>
+      <w:r>
+        <w:rPr>
+          <w:i/>
+          <w:iCs/>
+          <w:color w:val="A6A6A6" w:themeColor="background1" w:themeShade="A6"/>
+        </w:rPr>
+        <w:t>_</w:t>
+      </w:r>
+      <w:proofErr w:type="gramStart"/>
+      <w:r>
+        <w:rPr>
+          <w:i/>
+          <w:iCs/>
+          <w:color w:val="A6A6A6" w:themeColor="background1" w:themeShade="A6"/>
+          <w:lang w:val="en-US"/>
+        </w:rPr>
+        <w:t>dump</w:t>
+      </w:r>
+      <w:r>
+        <w:rPr>
+          <w:i/>
+          <w:iCs/>
+          <w:color w:val="A6A6A6" w:themeColor="background1" w:themeShade="A6"/>
+        </w:rPr>
+        <w:t>.</w:t>
+      </w:r>
+      <w:r>
+        <w:rPr>
+          <w:i/>
+          <w:iCs/>
+          <w:color w:val="A6A6A6" w:themeColor="background1" w:themeShade="A6"/>
+          <w:lang w:val="en-US"/>
+        </w:rPr>
+        <w:t>dump</w:t>
+      </w:r>
+      <w:proofErr w:type="gramEnd"/>
+      <w:r>
+        <w:rPr>
+          <w:i/>
+          <w:iCs/>
+          <w:color w:val="A6A6A6" w:themeColor="background1" w:themeShade="A6"/>
+        </w:rPr>
+        <w:t>:</w:t>
+      </w:r>
+    </w:p>
+    <w:p>
+      <w:r>
+        <w:drawing>
+          <wp:inline distT="0" distB="0" distL="0" distR="0" wp14:anchorId="4264B9FC" wp14:editId="1E8207D1">
+            <wp:extent cx="5940425" cy="1644650"/>
+            <wp:effectExtent l="0" t="0" r="3175" b="0"/>
+            <wp:docPr id="1103611548" name="Рисунок 1"/>
+            <wp:cNvGraphicFramePr>
+              <a:graphicFrameLocks xmlns:a="http://schemas.openxmlformats.org/drawingml/2006/main" noChangeAspect="1"/>
+            </wp:cNvGraphicFramePr>
+            <a:graphic xmlns:a="http://schemas.openxmlformats.org/drawingml/2006/main">
+              <a:graphicData uri="http://schemas.openxmlformats.org/drawingml/2006/picture">
+                <pic:pic xmlns:pic="http://schemas.openxmlformats.org/drawingml/2006/picture">
+                  <pic:nvPicPr>
+                    <pic:cNvPr id="1103611548" name=""/>
+                    <pic:cNvPicPr/>
+                  </pic:nvPicPr>
+                  <pic:blipFill>
+                    <a:blip r:embed="rId7"/>
+                    <a:stretch>
+                      <a:fillRect/>
+                    </a:stretch>
+                  </pic:blipFill>
+                  <pic:spPr>
+                    <a:xfrm>
+                      <a:off x="0" y="0"/>
+                      <a:ext cx="5940425" cy="1644650"/>
+                    </a:xfrm>
+                    <a:prstGeom prst="rect">
+                      <a:avLst/>
+                    </a:prstGeom>
+                  </pic:spPr>
+                </pic:pic>
+              </a:graphicData>
+            </a:graphic>
+          </wp:inline>
+        </w:drawing>
+      </w:r>
+    </w:p>
+    <w:p>
+      <w:r>
+        <w:lastRenderedPageBreak/>
         <w:t xml:space="preserve">Формат данных: </w:t>
       </w:r>
       <w:r>
@@ -319,7 +437,6 @@
         <w:rPr>
           <w:noProof/>
         </w:rPr>
-        <w:lastRenderedPageBreak/>
         <w:drawing>
           <wp:inline distT="0" distB="0" distL="0" distR="0" wp14:anchorId="314F6BCB" wp14:editId="698A124D">
             <wp:extent cx="4753325" cy="3244850"/>
@@ -336,7 +453,7 @@
                     <pic:cNvPicPr/>
                   </pic:nvPicPr>
                   <pic:blipFill>
-                    <a:blip r:embed="rId7"/>
+                    <a:blip r:embed="rId8"/>
                     <a:stretch>
                       <a:fillRect/>
                     </a:stretch>
@@ -662,7 +779,7 @@
                     <pic:cNvPicPr/>
                   </pic:nvPicPr>
                   <pic:blipFill>
-                    <a:blip r:embed="rId8"/>
+                    <a:blip r:embed="rId9"/>
                     <a:stretch>
                       <a:fillRect/>
                     </a:stretch>

</xml_diff>

<commit_message>
replace .dump file to .md one
</commit_message>
<xml_diff>
--- a/lab4.docx
+++ b/lab4.docx
@@ -156,14 +156,12 @@
       <w:r>
         <w:t>‘</w:t>
       </w:r>
-      <w:proofErr w:type="spellStart"/>
       <w:r>
         <w:rPr>
           <w:lang w:val="en-US"/>
         </w:rPr>
         <w:t>toZip</w:t>
       </w:r>
-      <w:proofErr w:type="spellEnd"/>
       <w:r>
         <w:t xml:space="preserve">’ </w:t>
       </w:r>
@@ -173,25 +171,21 @@
       <w:r>
         <w:t>‘</w:t>
       </w:r>
-      <w:proofErr w:type="spellStart"/>
       <w:r>
         <w:rPr>
           <w:lang w:val="en-US"/>
         </w:rPr>
         <w:t>toZip</w:t>
       </w:r>
-      <w:proofErr w:type="spellEnd"/>
       <w:r>
         <w:t>.</w:t>
       </w:r>
-      <w:proofErr w:type="spellStart"/>
       <w:r>
         <w:rPr>
           <w:lang w:val="en-US"/>
         </w:rPr>
         <w:t>xip</w:t>
       </w:r>
-      <w:proofErr w:type="spellEnd"/>
       <w:r>
         <w:t xml:space="preserve">’ </w:t>
       </w:r>
@@ -210,25 +204,21 @@
       <w:r>
         <w:t xml:space="preserve">Содержание файла </w:t>
       </w:r>
-      <w:proofErr w:type="spellStart"/>
       <w:r>
         <w:rPr>
           <w:lang w:val="en-US"/>
         </w:rPr>
         <w:t>toZip</w:t>
       </w:r>
-      <w:proofErr w:type="spellEnd"/>
       <w:r>
         <w:t>.</w:t>
       </w:r>
-      <w:proofErr w:type="spellStart"/>
       <w:r>
         <w:rPr>
           <w:lang w:val="en-US"/>
         </w:rPr>
         <w:t>xip</w:t>
       </w:r>
-      <w:proofErr w:type="spellEnd"/>
       <w:r>
         <w:t>:</w:t>
       </w:r>
@@ -274,7 +264,6 @@
         </w:rPr>
         <w:t>_</w:t>
       </w:r>
-      <w:proofErr w:type="gramStart"/>
       <w:r>
         <w:rPr>
           <w:i/>
@@ -299,9 +288,8 @@
           <w:color w:val="A6A6A6" w:themeColor="background1" w:themeShade="A6"/>
           <w:lang w:val="en-US"/>
         </w:rPr>
-        <w:t>dump</w:t>
-      </w:r>
-      <w:proofErr w:type="gramEnd"/>
+        <w:t>md</w:t>
+      </w:r>
       <w:r>
         <w:rPr>
           <w:i/>
@@ -359,10 +347,17 @@
         <w:t>{</w:t>
       </w:r>
       <w:r>
-        <w:t xml:space="preserve">Длина названия </w:t>
-      </w:r>
-      <w:proofErr w:type="spellStart"/>
-      <w:proofErr w:type="gramStart"/>
+        <w:t>Длина названия файла</w:t>
+      </w:r>
+      <w:r>
+        <w:t>;</w:t>
+      </w:r>
+      <w:r>
+        <w:t>Название</w:t>
+      </w:r>
+      <w:r>
+        <w:t xml:space="preserve"> </w:t>
+      </w:r>
       <w:r>
         <w:t>файла</w:t>
       </w:r>
@@ -370,38 +365,14 @@
         <w:t>;</w:t>
       </w:r>
       <w:r>
-        <w:t>Название</w:t>
-      </w:r>
-      <w:proofErr w:type="spellEnd"/>
-      <w:proofErr w:type="gramEnd"/>
-      <w:r>
-        <w:t xml:space="preserve"> </w:t>
-      </w:r>
-      <w:proofErr w:type="spellStart"/>
-      <w:r>
-        <w:t>файла</w:t>
+        <w:t>Длина файла</w:t>
       </w:r>
       <w:r>
         <w:t>;</w:t>
       </w:r>
       <w:r>
-        <w:t>Длина</w:t>
-      </w:r>
-      <w:proofErr w:type="spellEnd"/>
-      <w:r>
-        <w:t xml:space="preserve"> </w:t>
-      </w:r>
-      <w:proofErr w:type="spellStart"/>
-      <w:r>
-        <w:t>файла</w:t>
-      </w:r>
-      <w:r>
-        <w:t>;</w:t>
-      </w:r>
-      <w:r>
         <w:t>Файл</w:t>
       </w:r>
-      <w:proofErr w:type="spellEnd"/>
       <w:r>
         <w:t>}</w:t>
       </w:r>
@@ -497,24 +468,17 @@
         <w:t xml:space="preserve"> </w:t>
       </w:r>
       <w:r>
-        <w:t xml:space="preserve">в </w:t>
-      </w:r>
-      <w:proofErr w:type="gramStart"/>
-      <w:r>
-        <w:t xml:space="preserve">архиве </w:t>
+        <w:t xml:space="preserve">в архиве </w:t>
       </w:r>
       <w:r>
         <w:t>.</w:t>
       </w:r>
-      <w:proofErr w:type="spellStart"/>
       <w:r>
         <w:rPr>
           <w:lang w:val="en-US"/>
         </w:rPr>
         <w:t>xip</w:t>
       </w:r>
-      <w:proofErr w:type="spellEnd"/>
-      <w:proofErr w:type="gramEnd"/>
       <w:r>
         <w:t>:</w:t>
       </w:r>
@@ -585,9 +549,8 @@
           <w:color w:val="808080" w:themeColor="background1" w:themeShade="80"/>
           <w:lang w:val="en-US"/>
         </w:rPr>
-        <w:t>(</w:t>
-      </w:r>
-      <w:proofErr w:type="gramStart"/>
+        <w:t>(0</w:t>
+      </w:r>
       <w:r>
         <w:rPr>
           <w:i/>
@@ -595,7 +558,7 @@
           <w:color w:val="808080" w:themeColor="background1" w:themeShade="80"/>
           <w:lang w:val="en-US"/>
         </w:rPr>
-        <w:t>0</w:t>
+        <w:t xml:space="preserve"> </w:t>
       </w:r>
       <w:r>
         <w:rPr>
@@ -604,26 +567,7 @@
           <w:color w:val="808080" w:themeColor="background1" w:themeShade="80"/>
           <w:lang w:val="en-US"/>
         </w:rPr>
-        <w:t xml:space="preserve"> </w:t>
-      </w:r>
-      <w:r>
-        <w:rPr>
-          <w:i/>
-          <w:iCs/>
-          <w:color w:val="808080" w:themeColor="background1" w:themeShade="80"/>
-          <w:lang w:val="en-US"/>
-        </w:rPr>
-        <w:t>’</w:t>
-      </w:r>
-      <w:proofErr w:type="gramEnd"/>
-      <w:r>
-        <w:rPr>
-          <w:i/>
-          <w:iCs/>
-          <w:color w:val="808080" w:themeColor="background1" w:themeShade="80"/>
-          <w:lang w:val="en-US"/>
-        </w:rPr>
-        <w:t>\r’)</w:t>
+        <w:t>’\r’)</w:t>
       </w:r>
       <w:r>
         <w:rPr>

</xml_diff>